<commit_message>
background activiti and design
</commit_message>
<xml_diff>
--- a/JAVA/Main.docx
+++ b/JAVA/Main.docx
@@ -12681,6 +12681,28 @@
           <w:lang w:val="en-US"/>
         </w:rPr>
       </w:pPr>
+      <w:r>
+        <w:rPr>
+          <w:lang w:val="en-US"/>
+        </w:rPr>
+        <w:t>Low coupling</w:t>
+      </w:r>
+      <w:r>
+        <w:rPr>
+          <w:b w:val="0"/>
+          <w:lang w:val="en-US"/>
+        </w:rPr>
+        <w:t xml:space="preserve"> – always use interfaces for classes for them not to know anything about each other </w:t>
+      </w:r>
+    </w:p>
+    <w:p>
+      <w:pPr>
+        <w:pStyle w:val="MyOwn"/>
+        <w:rPr>
+          <w:b w:val="0"/>
+          <w:lang w:val="en-US"/>
+        </w:rPr>
+      </w:pPr>
     </w:p>
     <w:p>
       <w:pPr>
@@ -13438,6 +13460,213 @@
     <w:p>
       <w:pPr>
         <w:ind w:left="-1134"/>
+        <w:jc w:val="center"/>
+        <w:rPr>
+          <w:b/>
+          <w:sz w:val="32"/>
+          <w:lang w:val="en-US"/>
+        </w:rPr>
+      </w:pPr>
+      <w:r>
+        <w:rPr>
+          <w:b/>
+          <w:sz w:val="32"/>
+          <w:lang w:val="en-US"/>
+        </w:rPr>
+        <w:t>Find deadlock</w:t>
+      </w:r>
+    </w:p>
+    <w:p>
+      <w:pPr>
+        <w:pStyle w:val="MyOwn"/>
+      </w:pPr>
+      <w:proofErr w:type="spellStart"/>
+      <w:r>
+        <w:t>ThreadMXBean</w:t>
+      </w:r>
+      <w:proofErr w:type="spellEnd"/>
+      <w:r>
+        <w:t xml:space="preserve"> </w:t>
+      </w:r>
+      <w:proofErr w:type="spellStart"/>
+      <w:r>
+        <w:t>threadMXBean</w:t>
+      </w:r>
+      <w:proofErr w:type="spellEnd"/>
+      <w:r>
+        <w:t xml:space="preserve"> = </w:t>
+      </w:r>
+      <w:proofErr w:type="spellStart"/>
+      <w:r>
+        <w:t>ManagementFactory.getThreadMXBean</w:t>
+      </w:r>
+      <w:proofErr w:type="spellEnd"/>
+      <w:r>
+        <w:t>();</w:t>
+      </w:r>
+      <w:r>
+        <w:br/>
+      </w:r>
+      <w:proofErr w:type="spellStart"/>
+      <w:r>
+        <w:t>long</w:t>
+      </w:r>
+      <w:proofErr w:type="spellEnd"/>
+      <w:r>
+        <w:t xml:space="preserve">[] </w:t>
+      </w:r>
+      <w:proofErr w:type="spellStart"/>
+      <w:r>
+        <w:t>dedloks</w:t>
+      </w:r>
+      <w:proofErr w:type="spellEnd"/>
+      <w:r>
+        <w:t xml:space="preserve"> = </w:t>
+      </w:r>
+      <w:proofErr w:type="spellStart"/>
+      <w:r>
+        <w:t>threadMXBean.findDeadlockedThreads</w:t>
+      </w:r>
+      <w:proofErr w:type="spellEnd"/>
+      <w:r>
+        <w:t>();</w:t>
+      </w:r>
+      <w:r>
+        <w:br/>
+      </w:r>
+      <w:proofErr w:type="spellStart"/>
+      <w:r>
+        <w:t>if</w:t>
+      </w:r>
+      <w:proofErr w:type="spellEnd"/>
+      <w:r>
+        <w:t xml:space="preserve"> (</w:t>
+      </w:r>
+      <w:proofErr w:type="spellStart"/>
+      <w:r>
+        <w:t>dedloks</w:t>
+      </w:r>
+      <w:proofErr w:type="spellEnd"/>
+      <w:r>
+        <w:t xml:space="preserve"> != </w:t>
+      </w:r>
+      <w:proofErr w:type="spellStart"/>
+      <w:r>
+        <w:t>null</w:t>
+      </w:r>
+      <w:proofErr w:type="spellEnd"/>
+      <w:r>
+        <w:t>){</w:t>
+      </w:r>
+      <w:r>
+        <w:br/>
+        <w:t xml:space="preserve">    </w:t>
+      </w:r>
+      <w:proofErr w:type="spellStart"/>
+      <w:r>
+        <w:t>ThreadInfo</w:t>
+      </w:r>
+      <w:proofErr w:type="spellEnd"/>
+      <w:r>
+        <w:t xml:space="preserve">[] </w:t>
+      </w:r>
+      <w:proofErr w:type="spellStart"/>
+      <w:r>
+        <w:t>threadInfos</w:t>
+      </w:r>
+      <w:proofErr w:type="spellEnd"/>
+      <w:r>
+        <w:t xml:space="preserve"> = </w:t>
+      </w:r>
+      <w:proofErr w:type="spellStart"/>
+      <w:r>
+        <w:t>threadMXBean.getThreadInfo</w:t>
+      </w:r>
+      <w:proofErr w:type="spellEnd"/>
+      <w:r>
+        <w:t>(</w:t>
+      </w:r>
+      <w:proofErr w:type="spellStart"/>
+      <w:r>
+        <w:t>dedloks</w:t>
+      </w:r>
+      <w:proofErr w:type="spellEnd"/>
+      <w:r>
+        <w:t>);</w:t>
+      </w:r>
+      <w:r>
+        <w:br/>
+        <w:t xml:space="preserve">    </w:t>
+      </w:r>
+      <w:proofErr w:type="spellStart"/>
+      <w:r>
+        <w:t>for</w:t>
+      </w:r>
+      <w:proofErr w:type="spellEnd"/>
+      <w:r>
+        <w:t xml:space="preserve"> (</w:t>
+      </w:r>
+      <w:proofErr w:type="spellStart"/>
+      <w:r>
+        <w:t>ThreadInfo</w:t>
+      </w:r>
+      <w:proofErr w:type="spellEnd"/>
+      <w:r>
+        <w:t xml:space="preserve"> </w:t>
+      </w:r>
+      <w:proofErr w:type="spellStart"/>
+      <w:r>
+        <w:t>info</w:t>
+      </w:r>
+      <w:proofErr w:type="spellEnd"/>
+      <w:r>
+        <w:t xml:space="preserve"> : </w:t>
+      </w:r>
+      <w:proofErr w:type="spellStart"/>
+      <w:r>
+        <w:t>threadInfos</w:t>
+      </w:r>
+      <w:proofErr w:type="spellEnd"/>
+      <w:r>
+        <w:t>){</w:t>
+      </w:r>
+      <w:bookmarkStart w:id="0" w:name="_GoBack"/>
+      <w:bookmarkEnd w:id="0"/>
+      <w:r>
+        <w:br/>
+        <w:t xml:space="preserve">        System.out.println(</w:t>
+      </w:r>
+      <w:proofErr w:type="spellStart"/>
+      <w:r>
+        <w:t>info</w:t>
+      </w:r>
+      <w:proofErr w:type="spellEnd"/>
+      <w:r>
+        <w:t>);</w:t>
+      </w:r>
+      <w:r>
+        <w:br/>
+        <w:t xml:space="preserve">    }</w:t>
+      </w:r>
+      <w:r>
+        <w:br/>
+        <w:t>}</w:t>
+      </w:r>
+    </w:p>
+    <w:p>
+      <w:pPr>
+        <w:ind w:left="-1134"/>
+        <w:jc w:val="center"/>
+        <w:rPr>
+          <w:b/>
+          <w:sz w:val="32"/>
+          <w:lang w:val="en-US"/>
+        </w:rPr>
+      </w:pPr>
+    </w:p>
+    <w:p>
+      <w:pPr>
+        <w:ind w:left="-1134"/>
         <w:rPr>
           <w:b/>
           <w:lang w:val="en-US"/>
@@ -13577,6 +13806,7 @@
           <w:b/>
           <w:lang w:val="en-US"/>
         </w:rPr>
+        <w:lastRenderedPageBreak/>
         <w:t xml:space="preserve">Native </w:t>
       </w:r>
       <w:r>
@@ -13793,7 +14023,6 @@
         <w:rPr>
           <w:lang w:val="en-US"/>
         </w:rPr>
-        <w:lastRenderedPageBreak/>
         <w:t>Create variables in ram without garbage collector connection</w:t>
       </w:r>
     </w:p>
@@ -13810,8 +14039,6 @@
         </w:rPr>
         <w:t>https://www.youtube.com/watch?v=fFN_wIKGjtk&amp;index=361&amp;list=PL786bPIlqEjRDXpAKYbzpdTaOYsWyjtCX</w:t>
       </w:r>
-      <w:bookmarkStart w:id="0" w:name="_GoBack"/>
-      <w:bookmarkEnd w:id="0"/>
     </w:p>
     <w:p>
       <w:pPr>

</xml_diff>